<commit_message>
More code and SAD work
</commit_message>
<xml_diff>
--- a/Documentation/URSCryptohelper.docx
+++ b/Documentation/URSCryptohelper.docx
@@ -34,7 +34,7 @@
               <w:noProof/>
             </w:rPr>
             <w:drawing>
-              <wp:anchor distT="0" distB="0" distL="114300" distR="114300" simplePos="0" relativeHeight="251662848" behindDoc="0" locked="0" layoutInCell="1" allowOverlap="1" wp14:anchorId="5DABAD44" wp14:editId="0C409F80">
+              <wp:anchor distT="0" distB="0" distL="114300" distR="114300" simplePos="0" relativeHeight="251661824" behindDoc="0" locked="0" layoutInCell="1" allowOverlap="1" wp14:anchorId="5DABAD44" wp14:editId="0C409F80">
                 <wp:simplePos x="0" y="0"/>
                 <wp:positionH relativeFrom="margin">
                   <wp:posOffset>382123</wp:posOffset>
@@ -97,7 +97,7 @@
             <mc:AlternateContent>
               <mc:Choice Requires="wps">
                 <w:drawing>
-                  <wp:anchor distT="0" distB="0" distL="182880" distR="182880" simplePos="0" relativeHeight="251656704" behindDoc="0" locked="0" layoutInCell="1" allowOverlap="1" wp14:anchorId="75249DD4" wp14:editId="18C7CBBF">
+                  <wp:anchor distT="0" distB="0" distL="182880" distR="182880" simplePos="0" relativeHeight="251655680" behindDoc="0" locked="0" layoutInCell="1" allowOverlap="1" wp14:anchorId="75249DD4" wp14:editId="18C7CBBF">
                     <wp:simplePos x="0" y="0"/>
                     <mc:AlternateContent>
                       <mc:Choice Requires="wp14">
@@ -382,7 +382,7 @@
                     <v:stroke joinstyle="miter"/>
                     <v:path gradientshapeok="t" o:connecttype="rect"/>
                   </v:shapetype>
-                  <v:shape id="Tekstvak 131" o:spid="_x0000_s1026" type="#_x0000_t202" style="position:absolute;margin-left:0;margin-top:0;width:369pt;height:529.2pt;z-index:251656704;visibility:visible;mso-wrap-style:square;mso-width-percent:790;mso-height-percent:350;mso-left-percent:77;mso-top-percent:540;mso-wrap-distance-left:14.4pt;mso-wrap-distance-top:0;mso-wrap-distance-right:14.4pt;mso-wrap-distance-bottom:0;mso-position-horizontal-relative:margin;mso-position-vertical-relative:page;mso-width-percent:790;mso-height-percent:350;mso-left-percent:77;mso-top-percent:540;mso-width-relative:margin;mso-height-relative:page;v-text-anchor:top" o:gfxdata="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" filled="f" stroked="f" strokeweight=".5pt">
+                  <v:shape id="Tekstvak 131" o:spid="_x0000_s1026" type="#_x0000_t202" style="position:absolute;margin-left:0;margin-top:0;width:369pt;height:529.2pt;z-index:251655680;visibility:visible;mso-wrap-style:square;mso-width-percent:790;mso-height-percent:350;mso-left-percent:77;mso-top-percent:540;mso-wrap-distance-left:14.4pt;mso-wrap-distance-top:0;mso-wrap-distance-right:14.4pt;mso-wrap-distance-bottom:0;mso-position-horizontal-relative:margin;mso-position-vertical-relative:page;mso-width-percent:790;mso-height-percent:350;mso-left-percent:77;mso-top-percent:540;mso-width-relative:margin;mso-height-relative:page;v-text-anchor:top" o:gfxdata="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" filled="f" stroked="f" strokeweight=".5pt">
                     <v:textbox style="mso-fit-shape-to-text:t" inset="0,0,0,0">
                       <w:txbxContent>
                         <w:p>
@@ -6715,8 +6715,8 @@
       <w:tblLook w:val="04A0" w:firstRow="1" w:lastRow="0" w:firstColumn="1" w:lastColumn="0" w:noHBand="0" w:noVBand="1"/>
     </w:tblPr>
     <w:tblGrid>
-      <w:gridCol w:w="4300"/>
-      <w:gridCol w:w="4230"/>
+      <w:gridCol w:w="4305"/>
+      <w:gridCol w:w="4225"/>
     </w:tblGrid>
     <w:tr>
       <w:trPr>
@@ -6867,7 +6867,7 @@
               <w:sz w:val="18"/>
               <w:szCs w:val="18"/>
             </w:rPr>
-            <w:t>3</w:t>
+            <w:t>12</w:t>
           </w:r>
           <w:r>
             <w:rPr>
@@ -12343,7 +12343,6 @@
   </w:compat>
   <w:rsids>
     <w:rsidRoot w:val="00A25B91"/>
-    <w:rsid w:val="004F7803"/>
     <w:rsid w:val="00A25B91"/>
   </w:rsids>
   <m:mathPr>
@@ -13233,8 +13232,14 @@
 <file path=customXml/itemProps2.xml><?xml version="1.0" encoding="utf-8"?>
 <ds:datastoreItem xmlns:ds="http://schemas.openxmlformats.org/officeDocument/2006/customXml" ds:itemID="{81B07A77-4710-4837-9760-20737005A5BB}">
   <ds:schemaRefs>
+    <ds:schemaRef ds:uri="http://schemas.microsoft.com/office/infopath/2007/PartnerControls"/>
+    <ds:schemaRef ds:uri="http://purl.org/dc/terms/"/>
+    <ds:schemaRef ds:uri="http://schemas.openxmlformats.org/package/2006/metadata/core-properties"/>
+    <ds:schemaRef ds:uri="http://schemas.microsoft.com/office/2006/documentManagement/types"/>
+    <ds:schemaRef ds:uri="http://purl.org/dc/elements/1.1/"/>
     <ds:schemaRef ds:uri="http://schemas.microsoft.com/office/2006/metadata/properties"/>
-    <ds:schemaRef ds:uri="http://schemas.microsoft.com/office/infopath/2007/PartnerControls"/>
+    <ds:schemaRef ds:uri="http://www.w3.org/XML/1998/namespace"/>
+    <ds:schemaRef ds:uri="http://purl.org/dc/dcmitype/"/>
   </ds:schemaRefs>
 </ds:datastoreItem>
 </file>
@@ -13264,7 +13269,7 @@
 </file>
 
 <file path=customXml/itemProps5.xml><?xml version="1.0" encoding="utf-8"?>
-<ds:datastoreItem xmlns:ds="http://schemas.openxmlformats.org/officeDocument/2006/customXml" ds:itemID="{256CB3A7-3B65-4F7D-A0AF-BC4584AB0B7D}">
+<ds:datastoreItem xmlns:ds="http://schemas.openxmlformats.org/officeDocument/2006/customXml" ds:itemID="{AF508B84-4016-4591-B612-83CAD8CCDF8A}">
   <ds:schemaRefs>
     <ds:schemaRef ds:uri="http://schemas.openxmlformats.org/officeDocument/2006/bibliography"/>
   </ds:schemaRefs>

</xml_diff>

<commit_message>
GUI Work, not working. Added loginscreen, controller, responses for log in cases
</commit_message>
<xml_diff>
--- a/Documentation/URSCryptohelper.docx
+++ b/Documentation/URSCryptohelper.docx
@@ -1557,7 +1557,6 @@
       <w:bookmarkStart w:id="1" w:name="_Toc428962895"/>
       <w:bookmarkStart w:id="2" w:name="_Toc499558151"/>
       <w:r>
-        <w:lastRenderedPageBreak/>
         <w:t>Termenlijst</w:t>
       </w:r>
       <w:bookmarkEnd w:id="1"/>
@@ -1989,7 +1988,6 @@
       </w:pPr>
       <w:bookmarkStart w:id="4" w:name="_Toc499558152"/>
       <w:r>
-        <w:lastRenderedPageBreak/>
         <w:t>Inleiding</w:t>
       </w:r>
       <w:bookmarkEnd w:id="3"/>
@@ -2169,7 +2167,6 @@
       </w:pPr>
       <w:bookmarkStart w:id="6" w:name="_Toc499558154"/>
       <w:r>
-        <w:lastRenderedPageBreak/>
         <w:t>Projectbeschrijving</w:t>
       </w:r>
       <w:bookmarkEnd w:id="6"/>
@@ -2359,7 +2356,6 @@
       <w:bookmarkStart w:id="8" w:name="_Toc428962897"/>
       <w:bookmarkStart w:id="9" w:name="_Toc428962899"/>
       <w:r>
-        <w:lastRenderedPageBreak/>
         <w:t>Relevante Info</w:t>
       </w:r>
       <w:r>
@@ -2501,14 +2497,32 @@
         </w:numPr>
       </w:pPr>
       <w:r>
-        <w:t>R.2- Een gebruiker kan alleen verkoop transacties invoeren als hij/zij genoeg currency   daarvoor heeft (kan geen 1 BTC verkopen als het niet aanwezig is in zijn portfolio)</w:t>
+        <w:t>R.2- Een gebruiker kan alleen verkoop transacties invoere</w:t>
+      </w:r>
+      <w:r>
+        <w:t xml:space="preserve">n als hij/zij genoeg </w:t>
+      </w:r>
+      <w:r>
+        <w:t>daarvoor heeft (</w:t>
+      </w:r>
+      <w:r>
+        <w:t xml:space="preserve"> bijv. </w:t>
+      </w:r>
+      <w:r>
+        <w:t>kan geen 1 BTC verkopen als het niet aanwezig is in zijn portfolio)</w:t>
       </w:r>
     </w:p>
     <w:p>
       <w:pPr>
         <w:pStyle w:val="Lijstalinea"/>
-        <w:ind w:left="360"/>
-      </w:pPr>
+        <w:numPr>
+          <w:ilvl w:val="0"/>
+          <w:numId w:val="32"/>
+        </w:numPr>
+      </w:pPr>
+      <w:r>
+        <w:t>R.3 – Een gebruiker kan zich alleen inloogen als er geen actieve sessie bestaat op de gebruiker’s account.</w:t>
+      </w:r>
     </w:p>
     <w:p>
       <w:pPr>
@@ -2528,7 +2542,6 @@
       </w:pPr>
       <w:bookmarkStart w:id="11" w:name="_Toc499558157"/>
       <w:r>
-        <w:lastRenderedPageBreak/>
         <w:t>F</w:t>
       </w:r>
       <w:bookmarkEnd w:id="8"/>
@@ -3530,7 +3543,6 @@
       </w:pPr>
       <w:bookmarkStart w:id="12" w:name="_Toc499558158"/>
       <w:r>
-        <w:lastRenderedPageBreak/>
         <w:t>K</w:t>
       </w:r>
       <w:r>
@@ -4196,15 +4208,7 @@
               <w:rPr>
                 <w:b/>
               </w:rPr>
-              <w:t>Onderhoudbaarhei</w:t>
-            </w:r>
-            <w:bookmarkStart w:id="13" w:name="_GoBack"/>
-            <w:bookmarkEnd w:id="13"/>
-            <w:r>
-              <w:rPr>
-                <w:b/>
-              </w:rPr>
-              <w:t>d</w:t>
+              <w:t>Onderhoudbaarheid</w:t>
             </w:r>
           </w:p>
         </w:tc>
@@ -4255,14 +4259,13 @@
       <w:pPr>
         <w:pStyle w:val="Kop1"/>
       </w:pPr>
-      <w:bookmarkStart w:id="14" w:name="_Toc428962900"/>
-      <w:bookmarkStart w:id="15" w:name="_Toc499558159"/>
+      <w:bookmarkStart w:id="13" w:name="_Toc428962900"/>
+      <w:bookmarkStart w:id="14" w:name="_Toc499558159"/>
       <w:r>
-        <w:lastRenderedPageBreak/>
         <w:t>Globale schermopbouw</w:t>
       </w:r>
+      <w:bookmarkEnd w:id="13"/>
       <w:bookmarkEnd w:id="14"/>
-      <w:bookmarkEnd w:id="15"/>
     </w:p>
     <w:p/>
     <w:p>
@@ -4275,7 +4278,7 @@
           <w:szCs w:val="22"/>
         </w:rPr>
       </w:pPr>
-      <w:bookmarkStart w:id="16" w:name="_Toc428962901"/>
+      <w:bookmarkStart w:id="15" w:name="_Toc428962901"/>
       <w:r>
         <w:rPr>
           <w:noProof/>
@@ -4353,17 +4356,81 @@
       <w:pPr>
         <w:pStyle w:val="Kop1"/>
       </w:pPr>
-      <w:bookmarkStart w:id="17" w:name="_Toc499558160"/>
+      <w:bookmarkStart w:id="16" w:name="_Toc499558160"/>
       <w:r>
-        <w:lastRenderedPageBreak/>
         <w:t>Use Cases</w:t>
       </w:r>
+      <w:bookmarkEnd w:id="15"/>
       <w:bookmarkEnd w:id="16"/>
-      <w:bookmarkEnd w:id="17"/>
+    </w:p>
+    <w:p/>
+    <w:p>
+      <w:pPr>
+        <w:spacing w:line="240" w:lineRule="auto"/>
+        <w:jc w:val="center"/>
+        <w:rPr>
+          <w:smallCaps/>
+        </w:rPr>
+      </w:pPr>
+      <w:r>
+        <w:rPr>
+          <w:smallCaps/>
+          <w:noProof/>
+        </w:rPr>
+        <w:drawing>
+          <wp:inline distT="0" distB="0" distL="0" distR="0" wp14:anchorId="39AA39AD" wp14:editId="4CC58025">
+            <wp:extent cx="3808730" cy="2707640"/>
+            <wp:effectExtent l="0" t="0" r="1270" b="0"/>
+            <wp:docPr id="1" name="Afbeelding 1" descr="C:\Users\Pedro\Documents\CryptoHelper\Diagrams\Use Case Diagram.jpg"/>
+            <wp:cNvGraphicFramePr>
+              <a:graphicFrameLocks xmlns:a="http://schemas.openxmlformats.org/drawingml/2006/main" noChangeAspect="1"/>
+            </wp:cNvGraphicFramePr>
+            <a:graphic xmlns:a="http://schemas.openxmlformats.org/drawingml/2006/main">
+              <a:graphicData uri="http://schemas.openxmlformats.org/drawingml/2006/picture">
+                <pic:pic xmlns:pic="http://schemas.openxmlformats.org/drawingml/2006/picture">
+                  <pic:nvPicPr>
+                    <pic:cNvPr id="0" name="Picture 1" descr="C:\Users\Pedro\Documents\CryptoHelper\Diagrams\Use Case Diagram.jpg"/>
+                    <pic:cNvPicPr>
+                      <a:picLocks noChangeAspect="1" noChangeArrowheads="1"/>
+                    </pic:cNvPicPr>
+                  </pic:nvPicPr>
+                  <pic:blipFill>
+                    <a:blip r:embed="rId14">
+                      <a:extLst>
+                        <a:ext uri="{28A0092B-C50C-407E-A947-70E740481C1C}">
+                          <a14:useLocalDpi xmlns:a14="http://schemas.microsoft.com/office/drawing/2010/main" val="0"/>
+                        </a:ext>
+                      </a:extLst>
+                    </a:blip>
+                    <a:srcRect/>
+                    <a:stretch>
+                      <a:fillRect/>
+                    </a:stretch>
+                  </pic:blipFill>
+                  <pic:spPr bwMode="auto">
+                    <a:xfrm>
+                      <a:off x="0" y="0"/>
+                      <a:ext cx="3808730" cy="2707640"/>
+                    </a:xfrm>
+                    <a:prstGeom prst="rect">
+                      <a:avLst/>
+                    </a:prstGeom>
+                    <a:noFill/>
+                    <a:ln>
+                      <a:noFill/>
+                    </a:ln>
+                  </pic:spPr>
+                </pic:pic>
+              </a:graphicData>
+            </a:graphic>
+          </wp:inline>
+        </w:drawing>
+      </w:r>
     </w:p>
     <w:p>
       <w:pPr>
         <w:spacing w:line="240" w:lineRule="auto"/>
+        <w:jc w:val="center"/>
         <w:rPr>
           <w:smallCaps/>
         </w:rPr>
@@ -4652,285 +4719,6 @@
         </w:rPr>
       </w:pPr>
     </w:p>
-    <w:tbl>
-      <w:tblPr>
-        <w:tblStyle w:val="Tabelraster"/>
-        <w:tblW w:w="0" w:type="auto"/>
-        <w:tblLook w:val="04A0" w:firstRow="1" w:lastRow="0" w:firstColumn="1" w:lastColumn="0" w:noHBand="0" w:noVBand="1"/>
-      </w:tblPr>
-      <w:tblGrid>
-        <w:gridCol w:w="1780"/>
-        <w:gridCol w:w="6736"/>
-      </w:tblGrid>
-      <w:tr>
-        <w:tc>
-          <w:tcPr>
-            <w:tcW w:w="1780" w:type="dxa"/>
-          </w:tcPr>
-          <w:p>
-            <w:pPr>
-              <w:rPr>
-                <w:b/>
-                <w:smallCaps/>
-              </w:rPr>
-            </w:pPr>
-            <w:r>
-              <w:t>Naam</w:t>
-            </w:r>
-          </w:p>
-        </w:tc>
-        <w:tc>
-          <w:tcPr>
-            <w:tcW w:w="6736" w:type="dxa"/>
-          </w:tcPr>
-          <w:p>
-            <w:pPr>
-              <w:rPr>
-                <w:smallCaps/>
-              </w:rPr>
-            </w:pPr>
-            <w:r>
-              <w:rPr>
-                <w:b/>
-              </w:rPr>
-              <w:t>Gebruiker inloggen</w:t>
-            </w:r>
-          </w:p>
-        </w:tc>
-      </w:tr>
-      <w:tr>
-        <w:tc>
-          <w:tcPr>
-            <w:tcW w:w="1780" w:type="dxa"/>
-          </w:tcPr>
-          <w:p>
-            <w:pPr>
-              <w:rPr>
-                <w:smallCaps/>
-              </w:rPr>
-            </w:pPr>
-            <w:r>
-              <w:t>Aannamen</w:t>
-            </w:r>
-          </w:p>
-        </w:tc>
-        <w:tc>
-          <w:tcPr>
-            <w:tcW w:w="6736" w:type="dxa"/>
-          </w:tcPr>
-          <w:p>
-            <w:pPr>
-              <w:rPr>
-                <w:smallCaps/>
-              </w:rPr>
-            </w:pPr>
-            <w:r>
-              <w:rPr>
-                <w:smallCaps/>
-              </w:rPr>
-              <w:t>Actor is nog niet ingelogd</w:t>
-            </w:r>
-          </w:p>
-        </w:tc>
-      </w:tr>
-      <w:tr>
-        <w:tc>
-          <w:tcPr>
-            <w:tcW w:w="1780" w:type="dxa"/>
-          </w:tcPr>
-          <w:p>
-            <w:pPr>
-              <w:rPr>
-                <w:smallCaps/>
-              </w:rPr>
-            </w:pPr>
-            <w:r>
-              <w:t>Beschrijving</w:t>
-            </w:r>
-          </w:p>
-        </w:tc>
-        <w:tc>
-          <w:tcPr>
-            <w:tcW w:w="6736" w:type="dxa"/>
-          </w:tcPr>
-          <w:p>
-            <w:pPr>
-              <w:pStyle w:val="Lijstalinea"/>
-              <w:numPr>
-                <w:ilvl w:val="0"/>
-                <w:numId w:val="19"/>
-              </w:numPr>
-              <w:rPr>
-                <w:smallCaps/>
-              </w:rPr>
-            </w:pPr>
-            <w:r>
-              <w:rPr>
-                <w:smallCaps/>
-              </w:rPr>
-              <w:t>User vult email en password op het beginscherm en drukt op okay</w:t>
-            </w:r>
-          </w:p>
-          <w:p>
-            <w:pPr>
-              <w:pStyle w:val="Lijstalinea"/>
-              <w:numPr>
-                <w:ilvl w:val="0"/>
-                <w:numId w:val="19"/>
-              </w:numPr>
-              <w:rPr>
-                <w:smallCaps/>
-              </w:rPr>
-            </w:pPr>
-            <w:r>
-              <w:rPr>
-                <w:smallCaps/>
-              </w:rPr>
-              <w:t>Systeem geeft weer dat user ingelogd is</w:t>
-            </w:r>
-          </w:p>
-        </w:tc>
-      </w:tr>
-      <w:tr>
-        <w:tc>
-          <w:tcPr>
-            <w:tcW w:w="1780" w:type="dxa"/>
-          </w:tcPr>
-          <w:p>
-            <w:pPr>
-              <w:rPr>
-                <w:smallCaps/>
-              </w:rPr>
-            </w:pPr>
-            <w:r>
-              <w:t>Uitzonderingen</w:t>
-            </w:r>
-          </w:p>
-        </w:tc>
-        <w:tc>
-          <w:tcPr>
-            <w:tcW w:w="6736" w:type="dxa"/>
-          </w:tcPr>
-          <w:p>
-            <w:pPr>
-              <w:pStyle w:val="Lijstalinea"/>
-              <w:numPr>
-                <w:ilvl w:val="0"/>
-                <w:numId w:val="20"/>
-              </w:numPr>
-              <w:rPr>
-                <w:smallCaps/>
-              </w:rPr>
-            </w:pPr>
-            <w:r>
-              <w:rPr>
-                <w:smallCaps/>
-              </w:rPr>
-              <w:t>Email is niet gebonden aan een account : Systeem geeft dit weer aan user en vraagt nogmaals om nieuwe credentials</w:t>
-            </w:r>
-          </w:p>
-          <w:p>
-            <w:pPr>
-              <w:pStyle w:val="Lijstalinea"/>
-              <w:numPr>
-                <w:ilvl w:val="0"/>
-                <w:numId w:val="20"/>
-              </w:numPr>
-              <w:rPr>
-                <w:smallCaps/>
-              </w:rPr>
-            </w:pPr>
-            <w:r>
-              <w:rPr>
-                <w:smallCaps/>
-              </w:rPr>
-              <w:t>Password is niet correct: Systeem geeft dit weer aan user en vraagt nogmaals om nieuwe credentials</w:t>
-            </w:r>
-          </w:p>
-          <w:p>
-            <w:pPr>
-              <w:pStyle w:val="Lijstalinea"/>
-              <w:numPr>
-                <w:ilvl w:val="0"/>
-                <w:numId w:val="20"/>
-              </w:numPr>
-              <w:rPr>
-                <w:smallCaps/>
-              </w:rPr>
-            </w:pPr>
-            <w:r>
-              <w:rPr>
-                <w:smallCaps/>
-              </w:rPr>
-              <w:t>Verbinding met database server is niet gelukt : Systeem geeft dit weer plus klantenservice contact details</w:t>
-            </w:r>
-          </w:p>
-        </w:tc>
-      </w:tr>
-      <w:tr>
-        <w:tc>
-          <w:tcPr>
-            <w:tcW w:w="1780" w:type="dxa"/>
-          </w:tcPr>
-          <w:p>
-            <w:pPr>
-              <w:rPr>
-                <w:smallCaps/>
-              </w:rPr>
-            </w:pPr>
-            <w:r>
-              <w:t>Resultaat</w:t>
-            </w:r>
-          </w:p>
-        </w:tc>
-        <w:tc>
-          <w:tcPr>
-            <w:tcW w:w="6736" w:type="dxa"/>
-          </w:tcPr>
-          <w:p>
-            <w:pPr>
-              <w:rPr>
-                <w:smallCaps/>
-              </w:rPr>
-            </w:pPr>
-            <w:r>
-              <w:rPr>
-                <w:smallCaps/>
-              </w:rPr>
-              <w:t>User is ingelogd</w:t>
-            </w:r>
-          </w:p>
-        </w:tc>
-      </w:tr>
-    </w:tbl>
-    <w:p>
-      <w:pPr>
-        <w:rPr>
-          <w:smallCaps/>
-        </w:rPr>
-      </w:pPr>
-    </w:p>
-    <w:p>
-      <w:pPr>
-        <w:rPr>
-          <w:smallCaps/>
-        </w:rPr>
-      </w:pPr>
-    </w:p>
-    <w:p>
-      <w:pPr>
-        <w:rPr>
-          <w:smallCaps/>
-        </w:rPr>
-      </w:pPr>
-    </w:p>
-    <w:p>
-      <w:pPr>
-        <w:rPr>
-          <w:smallCaps/>
-        </w:rPr>
-      </w:pPr>
-    </w:p>
     <w:p>
       <w:pPr>
         <w:rPr>
@@ -4993,7 +4781,7 @@
               <w:rPr>
                 <w:b/>
               </w:rPr>
-              <w:t>Coin aan portfolio toevoegen</w:t>
+              <w:t>Gebruiker inloggen</w:t>
             </w:r>
           </w:p>
         </w:tc>
@@ -5028,7 +4816,7 @@
               <w:rPr>
                 <w:smallCaps/>
               </w:rPr>
-              <w:t>Actor is ingelogd</w:t>
+              <w:t>Actor is nog niet ingelogd</w:t>
             </w:r>
           </w:p>
         </w:tc>
@@ -5058,7 +4846,7 @@
               <w:pStyle w:val="Lijstalinea"/>
               <w:numPr>
                 <w:ilvl w:val="0"/>
-                <w:numId w:val="21"/>
+                <w:numId w:val="19"/>
               </w:numPr>
               <w:rPr>
                 <w:smallCaps/>
@@ -5068,7 +4856,7 @@
               <w:rPr>
                 <w:smallCaps/>
               </w:rPr>
-              <w:t>User drukt op portfolio</w:t>
+              <w:t>User vult email en password op het beginscherm en drukt op okay</w:t>
             </w:r>
           </w:p>
           <w:p>
@@ -5076,7 +4864,7 @@
               <w:pStyle w:val="Lijstalinea"/>
               <w:numPr>
                 <w:ilvl w:val="0"/>
-                <w:numId w:val="21"/>
+                <w:numId w:val="19"/>
               </w:numPr>
               <w:rPr>
                 <w:smallCaps/>
@@ -5086,15 +4874,37 @@
               <w:rPr>
                 <w:smallCaps/>
               </w:rPr>
-              <w:t>Systeem geeft portfoliomenu weer</w:t>
-            </w:r>
-          </w:p>
+              <w:t>Systeem geeft weer dat user ingelogd is</w:t>
+            </w:r>
+          </w:p>
+        </w:tc>
+      </w:tr>
+      <w:tr>
+        <w:tc>
+          <w:tcPr>
+            <w:tcW w:w="1780" w:type="dxa"/>
+          </w:tcPr>
+          <w:p>
+            <w:pPr>
+              <w:rPr>
+                <w:smallCaps/>
+              </w:rPr>
+            </w:pPr>
+            <w:r>
+              <w:t>Uitzonderingen</w:t>
+            </w:r>
+          </w:p>
+        </w:tc>
+        <w:tc>
+          <w:tcPr>
+            <w:tcW w:w="6736" w:type="dxa"/>
+          </w:tcPr>
           <w:p>
             <w:pPr>
               <w:pStyle w:val="Lijstalinea"/>
               <w:numPr>
                 <w:ilvl w:val="0"/>
-                <w:numId w:val="21"/>
+                <w:numId w:val="20"/>
               </w:numPr>
               <w:rPr>
                 <w:smallCaps/>
@@ -5104,7 +4914,7 @@
               <w:rPr>
                 <w:smallCaps/>
               </w:rPr>
-              <w:t>User drukt op nieuwe transactie</w:t>
+              <w:t>Email is niet gebonden aan een account : Systeem geeft dit weer aan user en vraagt nogmaals om nieuwe credentials</w:t>
             </w:r>
           </w:p>
           <w:p>
@@ -5112,7 +4922,7 @@
               <w:pStyle w:val="Lijstalinea"/>
               <w:numPr>
                 <w:ilvl w:val="0"/>
-                <w:numId w:val="21"/>
+                <w:numId w:val="20"/>
               </w:numPr>
               <w:rPr>
                 <w:smallCaps/>
@@ -5122,7 +4932,7 @@
               <w:rPr>
                 <w:smallCaps/>
               </w:rPr>
-              <w:t>Systeem geeft transactiescherm weer</w:t>
+              <w:t>Password is niet correct: Systeem geeft dit weer aan user en vraagt nogmaals om nieuwe credentials</w:t>
             </w:r>
           </w:p>
           <w:p>
@@ -5130,7 +4940,7 @@
               <w:pStyle w:val="Lijstalinea"/>
               <w:numPr>
                 <w:ilvl w:val="0"/>
-                <w:numId w:val="21"/>
+                <w:numId w:val="20"/>
               </w:numPr>
               <w:rPr>
                 <w:smallCaps/>
@@ -5140,55 +4950,7 @@
               <w:rPr>
                 <w:smallCaps/>
               </w:rPr>
-              <w:t xml:space="preserve">User kiest </w:t>
-            </w:r>
-            <w:r>
-              <w:rPr>
-                <w:smallCaps/>
-              </w:rPr>
-              <w:t>voor</w:t>
-            </w:r>
-            <w:r>
-              <w:rPr>
-                <w:smallCaps/>
-              </w:rPr>
-              <w:t xml:space="preserve"> een buy transactie en vult de gegevens in (coin, hoeveelheid, prijs, etc</w:t>
-            </w:r>
-            <w:r>
-              <w:rPr>
-                <w:smallCaps/>
-              </w:rPr>
-              <w:t>.</w:t>
-            </w:r>
-            <w:r>
-              <w:rPr>
-                <w:smallCaps/>
-              </w:rPr>
-              <w:t>)</w:t>
-            </w:r>
-            <w:r>
-              <w:rPr>
-                <w:smallCaps/>
-              </w:rPr>
-              <w:t xml:space="preserve"> en drukt op ok</w:t>
-            </w:r>
-          </w:p>
-          <w:p>
-            <w:pPr>
-              <w:pStyle w:val="Lijstalinea"/>
-              <w:numPr>
-                <w:ilvl w:val="0"/>
-                <w:numId w:val="21"/>
-              </w:numPr>
-              <w:rPr>
-                <w:smallCaps/>
-              </w:rPr>
-            </w:pPr>
-            <w:r>
-              <w:rPr>
-                <w:smallCaps/>
-              </w:rPr>
-              <w:t>Systeem geeft weer dat de transactie gelukt is</w:t>
+              <w:t>Verbinding met database server is niet gelukt : Systeem geeft dit weer plus klantenservice contact details</w:t>
             </w:r>
           </w:p>
         </w:tc>
@@ -5205,7 +4967,7 @@
               </w:rPr>
             </w:pPr>
             <w:r>
-              <w:t>Uitzonderingen</w:t>
+              <w:t>Resultaat</w:t>
             </w:r>
           </w:p>
         </w:tc>
@@ -5215,103 +4977,15 @@
           </w:tcPr>
           <w:p>
             <w:pPr>
-              <w:pStyle w:val="Lijstalinea"/>
-              <w:numPr>
-                <w:ilvl w:val="0"/>
-                <w:numId w:val="22"/>
-              </w:numPr>
-              <w:rPr>
-                <w:smallCaps/>
-              </w:rPr>
-            </w:pPr>
-            <w:r>
-              <w:rPr>
-                <w:smallCaps/>
-              </w:rPr>
-              <w:t xml:space="preserve">Verbinding met </w:t>
-            </w:r>
-            <w:r>
-              <w:rPr>
-                <w:smallCaps/>
-              </w:rPr>
-              <w:t xml:space="preserve">update server </w:t>
-            </w:r>
-            <w:r>
-              <w:rPr>
-                <w:smallCaps/>
-              </w:rPr>
-              <w:t xml:space="preserve"> is niet gelukt : Systeem geeft dit weer plus klantenservice contact details</w:t>
-            </w:r>
-          </w:p>
-          <w:p>
-            <w:pPr>
-              <w:pStyle w:val="Lijstalinea"/>
-              <w:numPr>
-                <w:ilvl w:val="0"/>
-                <w:numId w:val="22"/>
-              </w:numPr>
-              <w:rPr>
-                <w:smallCaps/>
-              </w:rPr>
-            </w:pPr>
-            <w:r>
-              <w:rPr>
-                <w:smallCaps/>
-              </w:rPr>
-              <w:t>Transactie formul</w:t>
-            </w:r>
-            <w:r>
-              <w:rPr>
-                <w:smallCaps/>
-              </w:rPr>
-              <w:t>i</w:t>
-            </w:r>
-            <w:r>
-              <w:rPr>
-                <w:smallCaps/>
-              </w:rPr>
-              <w:t>e</w:t>
-            </w:r>
-            <w:r>
-              <w:rPr>
-                <w:smallCaps/>
-              </w:rPr>
-              <w:t>r is niet goed ingevuld: Systeem geeft dit weer en benadrukt welke velden niet goed ingevuld zijn</w:t>
-            </w:r>
-          </w:p>
-        </w:tc>
-      </w:tr>
-      <w:tr>
-        <w:tc>
-          <w:tcPr>
-            <w:tcW w:w="1780" w:type="dxa"/>
-          </w:tcPr>
-          <w:p>
-            <w:pPr>
-              <w:rPr>
-                <w:smallCaps/>
-              </w:rPr>
-            </w:pPr>
-            <w:r>
-              <w:t>Resultaat</w:t>
-            </w:r>
-          </w:p>
-        </w:tc>
-        <w:tc>
-          <w:tcPr>
-            <w:tcW w:w="6736" w:type="dxa"/>
-          </w:tcPr>
-          <w:p>
-            <w:pPr>
-              <w:rPr>
-                <w:smallCaps/>
-              </w:rPr>
-            </w:pPr>
-            <w:r>
-              <w:rPr>
-                <w:smallCaps/>
-              </w:rPr>
-              <w:t>Coin is toegevoegd aan portfolio</w:t>
+              <w:rPr>
+                <w:smallCaps/>
+              </w:rPr>
+            </w:pPr>
+            <w:r>
+              <w:rPr>
+                <w:smallCaps/>
+              </w:rPr>
+              <w:t>User is ingelogd</w:t>
             </w:r>
           </w:p>
         </w:tc>
@@ -5365,7 +5039,7 @@
               <w:rPr>
                 <w:b/>
               </w:rPr>
-              <w:t xml:space="preserve">Coins aanpassen </w:t>
+              <w:t>Coin aan portfolio toevoegen</w:t>
             </w:r>
           </w:p>
         </w:tc>
@@ -5430,7 +5104,7 @@
               <w:pStyle w:val="Lijstalinea"/>
               <w:numPr>
                 <w:ilvl w:val="0"/>
-                <w:numId w:val="23"/>
+                <w:numId w:val="21"/>
               </w:numPr>
               <w:rPr>
                 <w:smallCaps/>
@@ -5448,7 +5122,7 @@
               <w:pStyle w:val="Lijstalinea"/>
               <w:numPr>
                 <w:ilvl w:val="0"/>
-                <w:numId w:val="19"/>
+                <w:numId w:val="21"/>
               </w:numPr>
               <w:rPr>
                 <w:smallCaps/>
@@ -5466,7 +5140,7 @@
               <w:pStyle w:val="Lijstalinea"/>
               <w:numPr>
                 <w:ilvl w:val="0"/>
-                <w:numId w:val="19"/>
+                <w:numId w:val="21"/>
               </w:numPr>
               <w:rPr>
                 <w:smallCaps/>
@@ -5484,7 +5158,7 @@
               <w:pStyle w:val="Lijstalinea"/>
               <w:numPr>
                 <w:ilvl w:val="0"/>
-                <w:numId w:val="19"/>
+                <w:numId w:val="21"/>
               </w:numPr>
               <w:rPr>
                 <w:smallCaps/>
@@ -5502,7 +5176,7 @@
               <w:pStyle w:val="Lijstalinea"/>
               <w:numPr>
                 <w:ilvl w:val="0"/>
-                <w:numId w:val="19"/>
+                <w:numId w:val="21"/>
               </w:numPr>
               <w:rPr>
                 <w:smallCaps/>
@@ -5512,7 +5186,37 @@
               <w:rPr>
                 <w:smallCaps/>
               </w:rPr>
-              <w:t>User kiest tussen  een buy  of een sell transactie en vult de gegevens in (coin, hoeveelheid, prijs, etc.) en drukt op ok</w:t>
+              <w:t xml:space="preserve">User kiest </w:t>
+            </w:r>
+            <w:r>
+              <w:rPr>
+                <w:smallCaps/>
+              </w:rPr>
+              <w:t>voor</w:t>
+            </w:r>
+            <w:r>
+              <w:rPr>
+                <w:smallCaps/>
+              </w:rPr>
+              <w:t xml:space="preserve"> een buy transactie en vult de gegevens in (coin, hoeveelheid, prijs, etc</w:t>
+            </w:r>
+            <w:r>
+              <w:rPr>
+                <w:smallCaps/>
+              </w:rPr>
+              <w:t>.</w:t>
+            </w:r>
+            <w:r>
+              <w:rPr>
+                <w:smallCaps/>
+              </w:rPr>
+              <w:t>)</w:t>
+            </w:r>
+            <w:r>
+              <w:rPr>
+                <w:smallCaps/>
+              </w:rPr>
+              <w:t xml:space="preserve"> en drukt op ok</w:t>
             </w:r>
           </w:p>
           <w:p>
@@ -5520,7 +5224,7 @@
               <w:pStyle w:val="Lijstalinea"/>
               <w:numPr>
                 <w:ilvl w:val="0"/>
-                <w:numId w:val="19"/>
+                <w:numId w:val="21"/>
               </w:numPr>
               <w:rPr>
                 <w:smallCaps/>
@@ -5530,13 +5234,7 @@
               <w:rPr>
                 <w:smallCaps/>
               </w:rPr>
-              <w:t xml:space="preserve">Systeem geeft weer dat de transactie gelukt </w:t>
-            </w:r>
-            <w:r>
-              <w:rPr>
-                <w:smallCaps/>
-              </w:rPr>
-              <w:t>is</w:t>
+              <w:t>Systeem geeft weer dat de transactie gelukt is</w:t>
             </w:r>
           </w:p>
         </w:tc>
@@ -5566,7 +5264,7 @@
               <w:pStyle w:val="Lijstalinea"/>
               <w:numPr>
                 <w:ilvl w:val="0"/>
-                <w:numId w:val="24"/>
+                <w:numId w:val="22"/>
               </w:numPr>
               <w:rPr>
                 <w:smallCaps/>
@@ -5576,7 +5274,55 @@
               <w:rPr>
                 <w:smallCaps/>
               </w:rPr>
-              <w:t>Transactie formulier is niet goed ingevuld: Systeem geeft dit weer en benadrukt welke velden niet goed ingevuld zijn</w:t>
+              <w:t xml:space="preserve">Verbinding met </w:t>
+            </w:r>
+            <w:r>
+              <w:rPr>
+                <w:smallCaps/>
+              </w:rPr>
+              <w:t xml:space="preserve">update server </w:t>
+            </w:r>
+            <w:r>
+              <w:rPr>
+                <w:smallCaps/>
+              </w:rPr>
+              <w:t xml:space="preserve"> is niet gelukt : Systeem geeft dit weer plus klantenservice contact details</w:t>
+            </w:r>
+          </w:p>
+          <w:p>
+            <w:pPr>
+              <w:pStyle w:val="Lijstalinea"/>
+              <w:numPr>
+                <w:ilvl w:val="0"/>
+                <w:numId w:val="22"/>
+              </w:numPr>
+              <w:rPr>
+                <w:smallCaps/>
+              </w:rPr>
+            </w:pPr>
+            <w:r>
+              <w:rPr>
+                <w:smallCaps/>
+              </w:rPr>
+              <w:t>Transactie formul</w:t>
+            </w:r>
+            <w:r>
+              <w:rPr>
+                <w:smallCaps/>
+              </w:rPr>
+              <w:t>i</w:t>
+            </w:r>
+            <w:r>
+              <w:rPr>
+                <w:smallCaps/>
+              </w:rPr>
+              <w:t>e</w:t>
+            </w:r>
+            <w:r>
+              <w:rPr>
+                <w:smallCaps/>
+              </w:rPr>
+              <w:t>r is niet goed ingevuld: Systeem geeft dit weer en benadrukt welke velden niet goed ingevuld zijn</w:t>
             </w:r>
           </w:p>
         </w:tc>
@@ -5611,7 +5357,7 @@
               <w:rPr>
                 <w:smallCaps/>
               </w:rPr>
-              <w:t>Hoeveelheid coin is aangepast</w:t>
+              <w:t>Coin is toegevoegd aan portfolio</w:t>
             </w:r>
           </w:p>
         </w:tc>
@@ -5619,7 +5365,6 @@
     </w:tbl>
     <w:p>
       <w:pPr>
-        <w:spacing w:line="240" w:lineRule="auto"/>
         <w:rPr>
           <w:smallCaps/>
         </w:rPr>
@@ -5661,7 +5406,300 @@
               </w:rPr>
             </w:pPr>
             <w:r>
-              <w:lastRenderedPageBreak/>
+              <w:t>Naam</w:t>
+            </w:r>
+          </w:p>
+        </w:tc>
+        <w:tc>
+          <w:tcPr>
+            <w:tcW w:w="6736" w:type="dxa"/>
+          </w:tcPr>
+          <w:p>
+            <w:pPr>
+              <w:rPr>
+                <w:smallCaps/>
+              </w:rPr>
+            </w:pPr>
+            <w:r>
+              <w:rPr>
+                <w:b/>
+              </w:rPr>
+              <w:t xml:space="preserve">Coins aanpassen </w:t>
+            </w:r>
+          </w:p>
+        </w:tc>
+      </w:tr>
+      <w:tr>
+        <w:tc>
+          <w:tcPr>
+            <w:tcW w:w="1780" w:type="dxa"/>
+          </w:tcPr>
+          <w:p>
+            <w:pPr>
+              <w:rPr>
+                <w:smallCaps/>
+              </w:rPr>
+            </w:pPr>
+            <w:r>
+              <w:t>Aannamen</w:t>
+            </w:r>
+          </w:p>
+        </w:tc>
+        <w:tc>
+          <w:tcPr>
+            <w:tcW w:w="6736" w:type="dxa"/>
+          </w:tcPr>
+          <w:p>
+            <w:pPr>
+              <w:rPr>
+                <w:smallCaps/>
+              </w:rPr>
+            </w:pPr>
+            <w:r>
+              <w:rPr>
+                <w:smallCaps/>
+              </w:rPr>
+              <w:t>Actor is ingelogd</w:t>
+            </w:r>
+          </w:p>
+        </w:tc>
+      </w:tr>
+      <w:tr>
+        <w:tc>
+          <w:tcPr>
+            <w:tcW w:w="1780" w:type="dxa"/>
+          </w:tcPr>
+          <w:p>
+            <w:pPr>
+              <w:rPr>
+                <w:smallCaps/>
+              </w:rPr>
+            </w:pPr>
+            <w:r>
+              <w:t>Beschrijving</w:t>
+            </w:r>
+          </w:p>
+        </w:tc>
+        <w:tc>
+          <w:tcPr>
+            <w:tcW w:w="6736" w:type="dxa"/>
+          </w:tcPr>
+          <w:p>
+            <w:pPr>
+              <w:pStyle w:val="Lijstalinea"/>
+              <w:numPr>
+                <w:ilvl w:val="0"/>
+                <w:numId w:val="23"/>
+              </w:numPr>
+              <w:rPr>
+                <w:smallCaps/>
+              </w:rPr>
+            </w:pPr>
+            <w:r>
+              <w:rPr>
+                <w:smallCaps/>
+              </w:rPr>
+              <w:t>User drukt op portfolio</w:t>
+            </w:r>
+          </w:p>
+          <w:p>
+            <w:pPr>
+              <w:pStyle w:val="Lijstalinea"/>
+              <w:numPr>
+                <w:ilvl w:val="0"/>
+                <w:numId w:val="19"/>
+              </w:numPr>
+              <w:rPr>
+                <w:smallCaps/>
+              </w:rPr>
+            </w:pPr>
+            <w:r>
+              <w:rPr>
+                <w:smallCaps/>
+              </w:rPr>
+              <w:t>Systeem geeft portfoliomenu weer</w:t>
+            </w:r>
+          </w:p>
+          <w:p>
+            <w:pPr>
+              <w:pStyle w:val="Lijstalinea"/>
+              <w:numPr>
+                <w:ilvl w:val="0"/>
+                <w:numId w:val="19"/>
+              </w:numPr>
+              <w:rPr>
+                <w:smallCaps/>
+              </w:rPr>
+            </w:pPr>
+            <w:r>
+              <w:rPr>
+                <w:smallCaps/>
+              </w:rPr>
+              <w:t>User drukt op nieuwe transactie</w:t>
+            </w:r>
+          </w:p>
+          <w:p>
+            <w:pPr>
+              <w:pStyle w:val="Lijstalinea"/>
+              <w:numPr>
+                <w:ilvl w:val="0"/>
+                <w:numId w:val="19"/>
+              </w:numPr>
+              <w:rPr>
+                <w:smallCaps/>
+              </w:rPr>
+            </w:pPr>
+            <w:r>
+              <w:rPr>
+                <w:smallCaps/>
+              </w:rPr>
+              <w:t>Systeem geeft transactiescherm weer</w:t>
+            </w:r>
+          </w:p>
+          <w:p>
+            <w:pPr>
+              <w:pStyle w:val="Lijstalinea"/>
+              <w:numPr>
+                <w:ilvl w:val="0"/>
+                <w:numId w:val="19"/>
+              </w:numPr>
+              <w:rPr>
+                <w:smallCaps/>
+              </w:rPr>
+            </w:pPr>
+            <w:r>
+              <w:rPr>
+                <w:smallCaps/>
+              </w:rPr>
+              <w:t>User kiest tussen  een buy  of een sell transactie en vult de gegevens in (coin, hoeveelheid, prijs, etc.) en drukt op ok</w:t>
+            </w:r>
+          </w:p>
+          <w:p>
+            <w:pPr>
+              <w:pStyle w:val="Lijstalinea"/>
+              <w:numPr>
+                <w:ilvl w:val="0"/>
+                <w:numId w:val="19"/>
+              </w:numPr>
+              <w:rPr>
+                <w:smallCaps/>
+              </w:rPr>
+            </w:pPr>
+            <w:r>
+              <w:rPr>
+                <w:smallCaps/>
+              </w:rPr>
+              <w:t xml:space="preserve">Systeem geeft weer dat de transactie gelukt </w:t>
+            </w:r>
+            <w:r>
+              <w:rPr>
+                <w:smallCaps/>
+              </w:rPr>
+              <w:t>is</w:t>
+            </w:r>
+          </w:p>
+        </w:tc>
+      </w:tr>
+      <w:tr>
+        <w:tc>
+          <w:tcPr>
+            <w:tcW w:w="1780" w:type="dxa"/>
+          </w:tcPr>
+          <w:p>
+            <w:pPr>
+              <w:rPr>
+                <w:smallCaps/>
+              </w:rPr>
+            </w:pPr>
+            <w:r>
+              <w:t>Uitzonderingen</w:t>
+            </w:r>
+          </w:p>
+        </w:tc>
+        <w:tc>
+          <w:tcPr>
+            <w:tcW w:w="6736" w:type="dxa"/>
+          </w:tcPr>
+          <w:p>
+            <w:pPr>
+              <w:pStyle w:val="Lijstalinea"/>
+              <w:numPr>
+                <w:ilvl w:val="0"/>
+                <w:numId w:val="24"/>
+              </w:numPr>
+              <w:rPr>
+                <w:smallCaps/>
+              </w:rPr>
+            </w:pPr>
+            <w:r>
+              <w:rPr>
+                <w:smallCaps/>
+              </w:rPr>
+              <w:t>Transactie formulier is niet goed ingevuld: Systeem geeft dit weer en benadrukt welke velden niet goed ingevuld zijn</w:t>
+            </w:r>
+          </w:p>
+        </w:tc>
+      </w:tr>
+      <w:tr>
+        <w:tc>
+          <w:tcPr>
+            <w:tcW w:w="1780" w:type="dxa"/>
+          </w:tcPr>
+          <w:p>
+            <w:pPr>
+              <w:rPr>
+                <w:smallCaps/>
+              </w:rPr>
+            </w:pPr>
+            <w:r>
+              <w:t>Resultaat</w:t>
+            </w:r>
+          </w:p>
+        </w:tc>
+        <w:tc>
+          <w:tcPr>
+            <w:tcW w:w="6736" w:type="dxa"/>
+          </w:tcPr>
+          <w:p>
+            <w:pPr>
+              <w:rPr>
+                <w:smallCaps/>
+              </w:rPr>
+            </w:pPr>
+            <w:r>
+              <w:rPr>
+                <w:smallCaps/>
+              </w:rPr>
+              <w:t>Hoeveelheid coin is aangepast</w:t>
+            </w:r>
+          </w:p>
+        </w:tc>
+      </w:tr>
+    </w:tbl>
+    <w:tbl>
+      <w:tblPr>
+        <w:tblStyle w:val="Tabelraster"/>
+        <w:tblpPr w:leftFromText="141" w:rightFromText="141" w:vertAnchor="text" w:horzAnchor="margin" w:tblpY="771"/>
+        <w:tblW w:w="0" w:type="auto"/>
+        <w:tblLook w:val="04A0" w:firstRow="1" w:lastRow="0" w:firstColumn="1" w:lastColumn="0" w:noHBand="0" w:noVBand="1"/>
+      </w:tblPr>
+      <w:tblGrid>
+        <w:gridCol w:w="1780"/>
+        <w:gridCol w:w="6736"/>
+      </w:tblGrid>
+      <w:tr>
+        <w:tc>
+          <w:tcPr>
+            <w:tcW w:w="1780" w:type="dxa"/>
+          </w:tcPr>
+          <w:p>
+            <w:pPr>
+              <w:rPr>
+                <w:b/>
+                <w:smallCaps/>
+              </w:rPr>
+            </w:pPr>
+            <w:r>
               <w:t>Naam</w:t>
             </w:r>
           </w:p>
@@ -5791,13 +5829,7 @@
               <w:rPr>
                 <w:smallCaps/>
               </w:rPr>
-              <w:t xml:space="preserve">User drukt op </w:t>
-            </w:r>
-            <w:r>
-              <w:rPr>
-                <w:smallCaps/>
-              </w:rPr>
-              <w:t>een item in de nieuws lijst</w:t>
+              <w:t>User drukt op een item in de nieuws lijst</w:t>
             </w:r>
           </w:p>
           <w:p>
@@ -5815,13 +5847,7 @@
               <w:rPr>
                 <w:smallCaps/>
               </w:rPr>
-              <w:t xml:space="preserve">Systeem geeft </w:t>
-            </w:r>
-            <w:r>
-              <w:rPr>
-                <w:smallCaps/>
-              </w:rPr>
-              <w:t>de geselecteerde nieuwsstuk weer</w:t>
+              <w:t>Systeem geeft de geselecteerde nieuwsstuk weer</w:t>
             </w:r>
           </w:p>
         </w:tc>
@@ -5914,6 +5940,22 @@
         </w:tc>
       </w:tr>
     </w:tbl>
+    <w:p>
+      <w:pPr>
+        <w:rPr>
+          <w:smallCaps/>
+          <w:lang w:val="en-US"/>
+        </w:rPr>
+      </w:pPr>
+      <w:r>
+        <w:rPr>
+          <w:smallCaps/>
+        </w:rPr>
+        <w:br w:type="page"/>
+      </w:r>
+      <w:bookmarkStart w:id="17" w:name="_GoBack"/>
+      <w:bookmarkEnd w:id="17"/>
+    </w:p>
     <w:p>
       <w:pPr>
         <w:rPr>
@@ -6204,8 +6246,8 @@
       </w:pPr>
     </w:p>
     <w:sectPr>
-      <w:footerReference w:type="even" r:id="rId14"/>
-      <w:footerReference w:type="default" r:id="rId15"/>
+      <w:footerReference w:type="even" r:id="rId15"/>
+      <w:footerReference w:type="default" r:id="rId16"/>
       <w:pgSz w:w="11900" w:h="16840"/>
       <w:pgMar w:top="1440" w:right="1800" w:bottom="1440" w:left="1800" w:header="708" w:footer="708" w:gutter="0"/>
       <w:pgNumType w:start="0"/>
@@ -6447,7 +6489,7 @@
               <w:sz w:val="18"/>
               <w:szCs w:val="18"/>
             </w:rPr>
-            <w:t>12</w:t>
+            <w:t>10</w:t>
           </w:r>
           <w:r>
             <w:rPr>
@@ -11833,14 +11875,14 @@
     <w:charset w:val="00"/>
     <w:family w:val="roman"/>
     <w:pitch w:val="variable"/>
-    <w:sig w:usb0="E0002EFF" w:usb1="C000785B" w:usb2="00000009" w:usb3="00000000" w:csb0="000001FF" w:csb1="00000000"/>
+    <w:sig w:usb0="E0002AFF" w:usb1="C0007841" w:usb2="00000009" w:usb3="00000000" w:csb0="000001FF" w:csb1="00000000"/>
   </w:font>
   <w:font w:name="Calibri">
     <w:panose1 w:val="020F0502020204030204"/>
     <w:charset w:val="00"/>
     <w:family w:val="swiss"/>
     <w:pitch w:val="variable"/>
-    <w:sig w:usb0="E0002AFF" w:usb1="C000247B" w:usb2="00000009" w:usb3="00000000" w:csb0="000001FF" w:csb1="00000000"/>
+    <w:sig w:usb0="E1002AFF" w:usb1="4000ACFF" w:usb2="00000009" w:usb3="00000000" w:csb0="000001FF" w:csb1="00000000"/>
   </w:font>
   <w:font w:name="Trebuchet MS">
     <w:panose1 w:val="020B0603020202020204"/>
@@ -11875,7 +11917,7 @@
     <w:charset w:val="00"/>
     <w:family w:val="roman"/>
     <w:pitch w:val="variable"/>
-    <w:sig w:usb0="E00002FF" w:usb1="400004FF" w:usb2="00000000" w:usb3="00000000" w:csb0="0000019F" w:csb1="00000000"/>
+    <w:sig w:usb0="A00002EF" w:usb1="4000004B" w:usb2="00000000" w:usb3="00000000" w:csb0="0000019F" w:csb1="00000000"/>
   </w:font>
   <w:font w:name="MS PGothic">
     <w:panose1 w:val="020B0600070205080204"/>
@@ -11903,7 +11945,7 @@
     <w:charset w:val="00"/>
     <w:family w:val="swiss"/>
     <w:pitch w:val="variable"/>
-    <w:sig w:usb0="E0002AFF" w:usb1="C000247B" w:usb2="00000009" w:usb3="00000000" w:csb0="000001FF" w:csb1="00000000"/>
+    <w:sig w:usb0="A00002EF" w:usb1="4000207B" w:usb2="00000000" w:usb3="00000000" w:csb0="0000009F" w:csb1="00000000"/>
   </w:font>
 </w:fonts>
 </file>
@@ -12672,9 +12714,12 @@
 </file>
 
 <file path=customXml/item2.xml><?xml version="1.0" encoding="utf-8"?>
-<p:properties xmlns:p="http://schemas.microsoft.com/office/2006/metadata/properties" xmlns:xsi="http://www.w3.org/2001/XMLSchema-instance" xmlns:pc="http://schemas.microsoft.com/office/infopath/2007/PartnerControls">
-  <documentManagement/>
-</p:properties>
+<?mso-contentType ?>
+<FormTemplates xmlns="http://schemas.microsoft.com/sharepoint/v3/contenttype/forms">
+  <Display>DocumentLibraryForm</Display>
+  <Edit>DocumentLibraryForm</Edit>
+  <New>DocumentLibraryForm</New>
+</FormTemplates>
 </file>
 
 <file path=customXml/item3.xml><?xml version="1.0" encoding="utf-8"?>
@@ -12792,12 +12837,9 @@
 </file>
 
 <file path=customXml/item4.xml><?xml version="1.0" encoding="utf-8"?>
-<?mso-contentType ?>
-<FormTemplates xmlns="http://schemas.microsoft.com/sharepoint/v3/contenttype/forms">
-  <Display>DocumentLibraryForm</Display>
-  <Edit>DocumentLibraryForm</Edit>
-  <New>DocumentLibraryForm</New>
-</FormTemplates>
+<p:properties xmlns:p="http://schemas.microsoft.com/office/2006/metadata/properties" xmlns:xsi="http://www.w3.org/2001/XMLSchema-instance" xmlns:pc="http://schemas.microsoft.com/office/infopath/2007/PartnerControls">
+  <documentManagement/>
+</p:properties>
 </file>
 
 <file path=customXml/item5.xml><?xml version="1.0" encoding="utf-8"?>
@@ -12813,10 +12855,9 @@
 </file>
 
 <file path=customXml/itemProps2.xml><?xml version="1.0" encoding="utf-8"?>
-<ds:datastoreItem xmlns:ds="http://schemas.openxmlformats.org/officeDocument/2006/customXml" ds:itemID="{81B07A77-4710-4837-9760-20737005A5BB}">
+<ds:datastoreItem xmlns:ds="http://schemas.openxmlformats.org/officeDocument/2006/customXml" ds:itemID="{B2DCE577-7747-4689-A720-314A21D89D4A}">
   <ds:schemaRefs>
-    <ds:schemaRef ds:uri="http://schemas.microsoft.com/office/2006/metadata/properties"/>
-    <ds:schemaRef ds:uri="http://schemas.microsoft.com/office/infopath/2007/PartnerControls"/>
+    <ds:schemaRef ds:uri="http://schemas.microsoft.com/sharepoint/v3/contenttype/forms"/>
   </ds:schemaRefs>
 </ds:datastoreItem>
 </file>
@@ -12838,15 +12879,16 @@
 </file>
 
 <file path=customXml/itemProps4.xml><?xml version="1.0" encoding="utf-8"?>
-<ds:datastoreItem xmlns:ds="http://schemas.openxmlformats.org/officeDocument/2006/customXml" ds:itemID="{B2DCE577-7747-4689-A720-314A21D89D4A}">
+<ds:datastoreItem xmlns:ds="http://schemas.openxmlformats.org/officeDocument/2006/customXml" ds:itemID="{81B07A77-4710-4837-9760-20737005A5BB}">
   <ds:schemaRefs>
-    <ds:schemaRef ds:uri="http://schemas.microsoft.com/sharepoint/v3/contenttype/forms"/>
+    <ds:schemaRef ds:uri="http://schemas.microsoft.com/office/2006/metadata/properties"/>
+    <ds:schemaRef ds:uri="http://schemas.microsoft.com/office/infopath/2007/PartnerControls"/>
   </ds:schemaRefs>
 </ds:datastoreItem>
 </file>
 
 <file path=customXml/itemProps5.xml><?xml version="1.0" encoding="utf-8"?>
-<ds:datastoreItem xmlns:ds="http://schemas.openxmlformats.org/officeDocument/2006/customXml" ds:itemID="{50A6B060-0C68-47E0-BCAF-6DF2D145ADD2}">
+<ds:datastoreItem xmlns:ds="http://schemas.openxmlformats.org/officeDocument/2006/customXml" ds:itemID="{475D6B3F-B6AC-4054-A6BA-81A9C0686987}">
   <ds:schemaRefs>
     <ds:schemaRef ds:uri="http://schemas.openxmlformats.org/officeDocument/2006/bibliography"/>
   </ds:schemaRefs>

</xml_diff>